<commit_message>
updated design doc and readme. Launched scraper server.
</commit_message>
<xml_diff>
--- a/DataFlow.docx
+++ b/DataFlow.docx
@@ -1500,6 +1500,9 @@
     <w:p/>
     <w:p>
       <w:r>
+        <w:rPr>
+          <w:noProof/>
+        </w:rPr>
         <mc:AlternateContent>
           <mc:Choice Requires="wps">
             <w:drawing>
@@ -1722,6 +1725,9 @@
     </w:p>
     <w:p>
       <w:r>
+        <w:rPr>
+          <w:noProof/>
+        </w:rPr>
         <mc:AlternateContent>
           <mc:Choice Requires="wps">
             <w:drawing>
@@ -1793,6 +1799,9 @@
     </w:p>
     <w:p>
       <w:r>
+        <w:rPr>
+          <w:noProof/>
+        </w:rPr>
         <mc:AlternateContent>
           <mc:Choice Requires="wps">
             <w:drawing>
@@ -1872,9 +1881,10 @@
     <w:p/>
     <w:p/>
     <w:p>
-      <w:bookmarkStart w:id="0" w:name="_GoBack"/>
-      <w:bookmarkEnd w:id="0"/>
-      <w:r>
+      <w:r>
+        <w:rPr>
+          <w:noProof/>
+        </w:rPr>
         <mc:AlternateContent>
           <mc:Choice Requires="wps">
             <w:drawing>
@@ -1951,6 +1961,9 @@
         </mc:AlternateContent>
       </w:r>
       <w:r>
+        <w:rPr>
+          <w:noProof/>
+        </w:rPr>
         <mc:AlternateContent>
           <mc:Choice Requires="wps">
             <w:drawing>
@@ -2298,6 +2311,23 @@
       </w:pPr>
       <w:r>
         <w:t>Add the following fields to the object:</w:t>
+      </w:r>
+    </w:p>
+    <w:p>
+      <w:pPr>
+        <w:pStyle w:val="ListParagraph"/>
+        <w:numPr>
+          <w:ilvl w:val="1"/>
+          <w:numId w:val="1"/>
+        </w:numPr>
+      </w:pPr>
+      <w:r>
+        <w:t>access_token (this will be the token of the user that first requests the group. TODO: this will eventually expire/user won’t be in group anymore</w:t>
+      </w:r>
+      <w:bookmarkStart w:id="0" w:name="_GoBack"/>
+      <w:bookmarkEnd w:id="0"/>
+      <w:r>
+        <w:t>)</w:t>
       </w:r>
     </w:p>
     <w:p>

</xml_diff>